<commit_message>
worked on and downloaded virtual enviornment for textblob(dev)
</commit_message>
<xml_diff>
--- a/M4HW1.docx
+++ b/M4HW1.docx
@@ -11,79 +11,105 @@
       <w:r>
         <w:t>CTS-285-0001</w:t>
       </w:r>
-    </w:p>
-    <w:p>
-      <w:r>
-        <w:t>11/1/2021</w:t>
-      </w:r>
-    </w:p>
-    <w:p>
-      <w:r>
-        <w:t xml:space="preserve">Group: </w:t>
-      </w:r>
-      <w:r>
-        <w:t>(Python)</w:t>
-      </w:r>
-    </w:p>
-    <w:p>
-      <w:r>
-        <w:t>Elizabeth Battenfield (Battenfe8799)</w:t>
-      </w:r>
-    </w:p>
-    <w:p>
-      <w:r>
-        <w:t>Jeremy (JeremyLock93-patch-1)</w:t>
-      </w:r>
-    </w:p>
-    <w:p>
-      <w:r>
-        <w:t>Allen (LordAllen51)</w:t>
-      </w:r>
-    </w:p>
-    <w:p>
-      <w:r>
-        <w:t>Taylor (TaylorBrown96)</w:t>
-      </w:r>
-    </w:p>
-    <w:p>
-      <w:r>
-        <w:t>Name of Project: Project 1- Text Based Adventure</w:t>
-      </w:r>
-    </w:p>
-    <w:p>
-      <w:r>
-        <w:t xml:space="preserve">Basic Functionality: </w:t>
-      </w:r>
-    </w:p>
-    <w:p>
-      <w:r>
-        <w:t>There are locations that the player can move to and from.</w:t>
-      </w:r>
-    </w:p>
-    <w:p>
-      <w:r>
-        <w:t>There are objects, like keys, that the player can pick up, drop, and use.</w:t>
-      </w:r>
-    </w:p>
-    <w:p>
-      <w:r>
-        <w:t>The player has tasks/missions to complete to win the game.</w:t>
-      </w:r>
-    </w:p>
-    <w:p>
-      <w:r>
-        <w:t>The player has puzzles that they have to complete to get further in the game.</w:t>
-      </w:r>
-    </w:p>
-    <w:p>
-      <w:r>
-        <w:t>There are commands that the player can enter to do actions. Get or pick up, gets an item. Drop, drops an item.</w:t>
-      </w:r>
-    </w:p>
-    <w:p>
+      <w:r>
+        <w:t xml:space="preserve"> (CSC-221-0001)</w:t>
+      </w:r>
       <w:bookmarkStart w:id="0" w:name="_GoBack"/>
       <w:bookmarkEnd w:id="0"/>
     </w:p>
+    <w:p>
+      <w:r>
+        <w:t>11/1/2021</w:t>
+      </w:r>
+    </w:p>
+    <w:p>
+      <w:r>
+        <w:t xml:space="preserve">Group: </w:t>
+      </w:r>
+      <w:r>
+        <w:t>(Python)</w:t>
+      </w:r>
+    </w:p>
+    <w:p>
+      <w:r>
+        <w:t>Elizabeth Battenfield (Battenfe8799)</w:t>
+      </w:r>
+    </w:p>
+    <w:p>
+      <w:r>
+        <w:t>Jeremy (JeremyLock93-patch-1)</w:t>
+      </w:r>
+    </w:p>
+    <w:p>
+      <w:r>
+        <w:t>Allen (LordAllen51)</w:t>
+      </w:r>
+    </w:p>
+    <w:p>
+      <w:r>
+        <w:t>Taylor (TaylorBrown96)</w:t>
+      </w:r>
+    </w:p>
+    <w:p>
+      <w:r>
+        <w:t>Name of Project: Project 1- Text Based Adventure</w:t>
+      </w:r>
+    </w:p>
+    <w:p>
+      <w:r>
+        <w:t xml:space="preserve">Basic Functionality: </w:t>
+      </w:r>
+    </w:p>
+    <w:p>
+      <w:r>
+        <w:t>There are locations that the player can move to and from.</w:t>
+      </w:r>
+    </w:p>
+    <w:p>
+      <w:r>
+        <w:t>There are objects, like keys, that the player can pick up, drop, and use.</w:t>
+      </w:r>
+    </w:p>
+    <w:p>
+      <w:r>
+        <w:t>The player has tasks/missions to complete to win the game.</w:t>
+      </w:r>
+    </w:p>
+    <w:p>
+      <w:r>
+        <w:t>The player has puzzles that they have to complete to get further in the game.</w:t>
+      </w:r>
+    </w:p>
+    <w:p>
+      <w:r>
+        <w:t>There are commands that the player can enter to do actions. Get or pick up, gets an item. Drop, drops an item.</w:t>
+      </w:r>
+    </w:p>
+    <w:p>
+      <w:r>
+        <w:t xml:space="preserve">The player and containers </w:t>
+      </w:r>
+      <w:proofErr w:type="gramStart"/>
+      <w:r>
+        <w:t>have</w:t>
+      </w:r>
+      <w:proofErr w:type="gramEnd"/>
+      <w:r>
+        <w:t xml:space="preserve"> inventories. They can put items in them and take items out of them.</w:t>
+      </w:r>
+    </w:p>
+    <w:p>
+      <w:r>
+        <w:t>There are NPCs in the game, that the player interacts with.</w:t>
+      </w:r>
+    </w:p>
+    <w:p>
+      <w:r>
+        <w:t>There is a game timer running, and when it runs out the game ends, with the player losing.</w:t>
+      </w:r>
+    </w:p>
+    <w:p/>
+    <w:p/>
     <w:p>
       <w:r>
         <w:t xml:space="preserve">Repo board:  </w:t>

</xml_diff>